<commit_message>
Revised and edited chapter 1-3
</commit_message>
<xml_diff>
--- a/Chapter 1 - General Information About Our Services.docx
+++ b/Chapter 1 - General Information About Our Services.docx
@@ -1,6 +1,6 @@
 
 <file path=word/document.xml><?xml version="1.0" encoding="utf-8"?>
-<w:document xmlns:wpc="http://schemas.microsoft.com/office/word/2010/wordprocessingCanvas" xmlns:cx="http://schemas.microsoft.com/office/drawing/2014/chartex" xmlns:cx1="http://schemas.microsoft.com/office/drawing/2015/9/8/chartex" xmlns:mc="http://schemas.openxmlformats.org/markup-compatibility/2006" xmlns:o="urn:schemas-microsoft-com:office:office" xmlns:r="http://schemas.openxmlformats.org/officeDocument/2006/relationships" xmlns:m="http://schemas.openxmlformats.org/officeDocument/2006/math" xmlns:v="urn:schemas-microsoft-com:vml" xmlns:wp14="http://schemas.microsoft.com/office/word/2010/wordprocessingDrawing" xmlns:wp="http://schemas.openxmlformats.org/drawingml/2006/wordprocessingDrawing" xmlns:w10="urn:schemas-microsoft-com:office:word" xmlns:w="http://schemas.openxmlformats.org/wordprocessingml/2006/main" xmlns:w14="http://schemas.microsoft.com/office/word/2010/wordml" xmlns:w15="http://schemas.microsoft.com/office/word/2012/wordml" xmlns:w16se="http://schemas.microsoft.com/office/word/2015/wordml/symex" xmlns:wpg="http://schemas.microsoft.com/office/word/2010/wordprocessingGroup" xmlns:wpi="http://schemas.microsoft.com/office/word/2010/wordprocessingInk" xmlns:wne="http://schemas.microsoft.com/office/word/2006/wordml" xmlns:wps="http://schemas.microsoft.com/office/word/2010/wordprocessingShape" mc:Ignorable="w14 w15 w16se wp14">
+<w:document xmlns:wpc="http://schemas.microsoft.com/office/word/2010/wordprocessingCanvas" xmlns:cx="http://schemas.microsoft.com/office/drawing/2014/chartex" xmlns:mc="http://schemas.openxmlformats.org/markup-compatibility/2006" xmlns:o="urn:schemas-microsoft-com:office:office" xmlns:r="http://schemas.openxmlformats.org/officeDocument/2006/relationships" xmlns:m="http://schemas.openxmlformats.org/officeDocument/2006/math" xmlns:v="urn:schemas-microsoft-com:vml" xmlns:wp14="http://schemas.microsoft.com/office/word/2010/wordprocessingDrawing" xmlns:wp="http://schemas.openxmlformats.org/drawingml/2006/wordprocessingDrawing" xmlns:w10="urn:schemas-microsoft-com:office:word" xmlns:w="http://schemas.openxmlformats.org/wordprocessingml/2006/main" xmlns:w14="http://schemas.microsoft.com/office/word/2010/wordml" xmlns:w15="http://schemas.microsoft.com/office/word/2012/wordml" xmlns:w16se="http://schemas.microsoft.com/office/word/2015/wordml/symex" xmlns:wpg="http://schemas.microsoft.com/office/word/2010/wordprocessingGroup" xmlns:wpi="http://schemas.microsoft.com/office/word/2010/wordprocessingInk" xmlns:wne="http://schemas.microsoft.com/office/word/2006/wordml" xmlns:wps="http://schemas.microsoft.com/office/word/2010/wordprocessingShape" mc:Ignorable="w14 w15 w16se wp14">
   <w:body>
     <w:p>
       <w:pPr>
@@ -135,7 +135,10 @@
         </w:numPr>
       </w:pPr>
       <w:r>
-        <w:t>Acting as a “scribe” for students who are unable to use the computers.</w:t>
+        <w:t>Act</w:t>
+      </w:r>
+      <w:r>
+        <w:t xml:space="preserve"> as a “scribe” for students who are unable to use the computers.</w:t>
       </w:r>
     </w:p>
     <w:p>
@@ -147,7 +150,12 @@
         </w:numPr>
       </w:pPr>
       <w:r>
-        <w:t>Direct students to the front office or refer them to correct department and/or resources.</w:t>
+        <w:t xml:space="preserve">Direct students to the front office </w:t>
+      </w:r>
+      <w:bookmarkStart w:id="0" w:name="_GoBack"/>
+      <w:bookmarkEnd w:id="0"/>
+      <w:r>
+        <w:t>or refer them to correct department and/or resources.</w:t>
       </w:r>
     </w:p>
     <w:p>
@@ -176,8 +184,6 @@
       <w:r>
         <w:t>Do any assigned work that comes up.</w:t>
       </w:r>
-      <w:bookmarkStart w:id="0" w:name="_GoBack"/>
-      <w:bookmarkEnd w:id="0"/>
     </w:p>
     <w:p>
       <w:pPr>
@@ -197,7 +203,7 @@
 </file>
 
 <file path=word/endnotes.xml><?xml version="1.0" encoding="utf-8"?>
-<w:endnotes xmlns:wpc="http://schemas.microsoft.com/office/word/2010/wordprocessingCanvas" xmlns:cx="http://schemas.microsoft.com/office/drawing/2014/chartex" xmlns:cx1="http://schemas.microsoft.com/office/drawing/2015/9/8/chartex" xmlns:mc="http://schemas.openxmlformats.org/markup-compatibility/2006" xmlns:o="urn:schemas-microsoft-com:office:office" xmlns:r="http://schemas.openxmlformats.org/officeDocument/2006/relationships" xmlns:m="http://schemas.openxmlformats.org/officeDocument/2006/math" xmlns:v="urn:schemas-microsoft-com:vml" xmlns:wp14="http://schemas.microsoft.com/office/word/2010/wordprocessingDrawing" xmlns:wp="http://schemas.openxmlformats.org/drawingml/2006/wordprocessingDrawing" xmlns:w10="urn:schemas-microsoft-com:office:word" xmlns:w="http://schemas.openxmlformats.org/wordprocessingml/2006/main" xmlns:w14="http://schemas.microsoft.com/office/word/2010/wordml" xmlns:w15="http://schemas.microsoft.com/office/word/2012/wordml" xmlns:w16se="http://schemas.microsoft.com/office/word/2015/wordml/symex" xmlns:wpg="http://schemas.microsoft.com/office/word/2010/wordprocessingGroup" xmlns:wpi="http://schemas.microsoft.com/office/word/2010/wordprocessingInk" xmlns:wne="http://schemas.microsoft.com/office/word/2006/wordml" xmlns:wps="http://schemas.microsoft.com/office/word/2010/wordprocessingShape" mc:Ignorable="w14 w15 w16se wp14">
+<w:endnotes xmlns:wpc="http://schemas.microsoft.com/office/word/2010/wordprocessingCanvas" xmlns:cx="http://schemas.microsoft.com/office/drawing/2014/chartex" xmlns:mc="http://schemas.openxmlformats.org/markup-compatibility/2006" xmlns:o="urn:schemas-microsoft-com:office:office" xmlns:r="http://schemas.openxmlformats.org/officeDocument/2006/relationships" xmlns:m="http://schemas.openxmlformats.org/officeDocument/2006/math" xmlns:v="urn:schemas-microsoft-com:vml" xmlns:wp14="http://schemas.microsoft.com/office/word/2010/wordprocessingDrawing" xmlns:wp="http://schemas.openxmlformats.org/drawingml/2006/wordprocessingDrawing" xmlns:w10="urn:schemas-microsoft-com:office:word" xmlns:w="http://schemas.openxmlformats.org/wordprocessingml/2006/main" xmlns:w14="http://schemas.microsoft.com/office/word/2010/wordml" xmlns:w15="http://schemas.microsoft.com/office/word/2012/wordml" xmlns:w16se="http://schemas.microsoft.com/office/word/2015/wordml/symex" xmlns:wpg="http://schemas.microsoft.com/office/word/2010/wordprocessingGroup" xmlns:wpi="http://schemas.microsoft.com/office/word/2010/wordprocessingInk" xmlns:wne="http://schemas.microsoft.com/office/word/2006/wordml" xmlns:wps="http://schemas.microsoft.com/office/word/2010/wordprocessingShape" mc:Ignorable="w14 w15 w16se wp14">
   <w:endnote w:type="separator" w:id="-1">
     <w:p>
       <w:pPr>
@@ -222,7 +228,7 @@
 </file>
 
 <file path=word/footer1.xml><?xml version="1.0" encoding="utf-8"?>
-<w:ftr xmlns:wpc="http://schemas.microsoft.com/office/word/2010/wordprocessingCanvas" xmlns:cx="http://schemas.microsoft.com/office/drawing/2014/chartex" xmlns:cx1="http://schemas.microsoft.com/office/drawing/2015/9/8/chartex" xmlns:mc="http://schemas.openxmlformats.org/markup-compatibility/2006" xmlns:o="urn:schemas-microsoft-com:office:office" xmlns:r="http://schemas.openxmlformats.org/officeDocument/2006/relationships" xmlns:m="http://schemas.openxmlformats.org/officeDocument/2006/math" xmlns:v="urn:schemas-microsoft-com:vml" xmlns:wp14="http://schemas.microsoft.com/office/word/2010/wordprocessingDrawing" xmlns:wp="http://schemas.openxmlformats.org/drawingml/2006/wordprocessingDrawing" xmlns:w10="urn:schemas-microsoft-com:office:word" xmlns:w="http://schemas.openxmlformats.org/wordprocessingml/2006/main" xmlns:w14="http://schemas.microsoft.com/office/word/2010/wordml" xmlns:w15="http://schemas.microsoft.com/office/word/2012/wordml" xmlns:w16se="http://schemas.microsoft.com/office/word/2015/wordml/symex" xmlns:wpg="http://schemas.microsoft.com/office/word/2010/wordprocessingGroup" xmlns:wpi="http://schemas.microsoft.com/office/word/2010/wordprocessingInk" xmlns:wne="http://schemas.microsoft.com/office/word/2006/wordml" xmlns:wps="http://schemas.microsoft.com/office/word/2010/wordprocessingShape" mc:Ignorable="w14 w15 w16se wp14">
+<w:ftr xmlns:wpc="http://schemas.microsoft.com/office/word/2010/wordprocessingCanvas" xmlns:cx="http://schemas.microsoft.com/office/drawing/2014/chartex" xmlns:mc="http://schemas.openxmlformats.org/markup-compatibility/2006" xmlns:o="urn:schemas-microsoft-com:office:office" xmlns:r="http://schemas.openxmlformats.org/officeDocument/2006/relationships" xmlns:m="http://schemas.openxmlformats.org/officeDocument/2006/math" xmlns:v="urn:schemas-microsoft-com:vml" xmlns:wp14="http://schemas.microsoft.com/office/word/2010/wordprocessingDrawing" xmlns:wp="http://schemas.openxmlformats.org/drawingml/2006/wordprocessingDrawing" xmlns:w10="urn:schemas-microsoft-com:office:word" xmlns:w="http://schemas.openxmlformats.org/wordprocessingml/2006/main" xmlns:w14="http://schemas.microsoft.com/office/word/2010/wordml" xmlns:w15="http://schemas.microsoft.com/office/word/2012/wordml" xmlns:w16se="http://schemas.microsoft.com/office/word/2015/wordml/symex" xmlns:wpg="http://schemas.microsoft.com/office/word/2010/wordprocessingGroup" xmlns:wpi="http://schemas.microsoft.com/office/word/2010/wordprocessingInk" xmlns:wne="http://schemas.microsoft.com/office/word/2006/wordml" xmlns:wps="http://schemas.microsoft.com/office/word/2010/wordprocessingShape" mc:Ignorable="w14 w15 w16se wp14">
   <w:tbl>
     <w:tblPr>
       <w:tblW w:w="5000" w:type="pct"/>
@@ -391,7 +397,7 @@
 </file>
 
 <file path=word/footnotes.xml><?xml version="1.0" encoding="utf-8"?>
-<w:footnotes xmlns:wpc="http://schemas.microsoft.com/office/word/2010/wordprocessingCanvas" xmlns:cx="http://schemas.microsoft.com/office/drawing/2014/chartex" xmlns:cx1="http://schemas.microsoft.com/office/drawing/2015/9/8/chartex" xmlns:mc="http://schemas.openxmlformats.org/markup-compatibility/2006" xmlns:o="urn:schemas-microsoft-com:office:office" xmlns:r="http://schemas.openxmlformats.org/officeDocument/2006/relationships" xmlns:m="http://schemas.openxmlformats.org/officeDocument/2006/math" xmlns:v="urn:schemas-microsoft-com:vml" xmlns:wp14="http://schemas.microsoft.com/office/word/2010/wordprocessingDrawing" xmlns:wp="http://schemas.openxmlformats.org/drawingml/2006/wordprocessingDrawing" xmlns:w10="urn:schemas-microsoft-com:office:word" xmlns:w="http://schemas.openxmlformats.org/wordprocessingml/2006/main" xmlns:w14="http://schemas.microsoft.com/office/word/2010/wordml" xmlns:w15="http://schemas.microsoft.com/office/word/2012/wordml" xmlns:w16se="http://schemas.microsoft.com/office/word/2015/wordml/symex" xmlns:wpg="http://schemas.microsoft.com/office/word/2010/wordprocessingGroup" xmlns:wpi="http://schemas.microsoft.com/office/word/2010/wordprocessingInk" xmlns:wne="http://schemas.microsoft.com/office/word/2006/wordml" xmlns:wps="http://schemas.microsoft.com/office/word/2010/wordprocessingShape" mc:Ignorable="w14 w15 w16se wp14">
+<w:footnotes xmlns:wpc="http://schemas.microsoft.com/office/word/2010/wordprocessingCanvas" xmlns:cx="http://schemas.microsoft.com/office/drawing/2014/chartex" xmlns:mc="http://schemas.openxmlformats.org/markup-compatibility/2006" xmlns:o="urn:schemas-microsoft-com:office:office" xmlns:r="http://schemas.openxmlformats.org/officeDocument/2006/relationships" xmlns:m="http://schemas.openxmlformats.org/officeDocument/2006/math" xmlns:v="urn:schemas-microsoft-com:vml" xmlns:wp14="http://schemas.microsoft.com/office/word/2010/wordprocessingDrawing" xmlns:wp="http://schemas.openxmlformats.org/drawingml/2006/wordprocessingDrawing" xmlns:w10="urn:schemas-microsoft-com:office:word" xmlns:w="http://schemas.openxmlformats.org/wordprocessingml/2006/main" xmlns:w14="http://schemas.microsoft.com/office/word/2010/wordml" xmlns:w15="http://schemas.microsoft.com/office/word/2012/wordml" xmlns:w16se="http://schemas.microsoft.com/office/word/2015/wordml/symex" xmlns:wpg="http://schemas.microsoft.com/office/word/2010/wordprocessingGroup" xmlns:wpi="http://schemas.microsoft.com/office/word/2010/wordprocessingInk" xmlns:wne="http://schemas.microsoft.com/office/word/2006/wordml" xmlns:wps="http://schemas.microsoft.com/office/word/2010/wordprocessingShape" mc:Ignorable="w14 w15 w16se wp14">
   <w:footnote w:type="separator" w:id="-1">
     <w:p>
       <w:pPr>
@@ -416,7 +422,7 @@
 </file>
 
 <file path=word/header1.xml><?xml version="1.0" encoding="utf-8"?>
-<w:hdr xmlns:wpc="http://schemas.microsoft.com/office/word/2010/wordprocessingCanvas" xmlns:cx="http://schemas.microsoft.com/office/drawing/2014/chartex" xmlns:cx1="http://schemas.microsoft.com/office/drawing/2015/9/8/chartex" xmlns:mc="http://schemas.openxmlformats.org/markup-compatibility/2006" xmlns:o="urn:schemas-microsoft-com:office:office" xmlns:r="http://schemas.openxmlformats.org/officeDocument/2006/relationships" xmlns:m="http://schemas.openxmlformats.org/officeDocument/2006/math" xmlns:v="urn:schemas-microsoft-com:vml" xmlns:wp14="http://schemas.microsoft.com/office/word/2010/wordprocessingDrawing" xmlns:wp="http://schemas.openxmlformats.org/drawingml/2006/wordprocessingDrawing" xmlns:w10="urn:schemas-microsoft-com:office:word" xmlns:w="http://schemas.openxmlformats.org/wordprocessingml/2006/main" xmlns:w14="http://schemas.microsoft.com/office/word/2010/wordml" xmlns:w15="http://schemas.microsoft.com/office/word/2012/wordml" xmlns:w16se="http://schemas.microsoft.com/office/word/2015/wordml/symex" xmlns:wpg="http://schemas.microsoft.com/office/word/2010/wordprocessingGroup" xmlns:wpi="http://schemas.microsoft.com/office/word/2010/wordprocessingInk" xmlns:wne="http://schemas.microsoft.com/office/word/2006/wordml" xmlns:wps="http://schemas.microsoft.com/office/word/2010/wordprocessingShape" mc:Ignorable="w14 w15 w16se wp14">
+<w:hdr xmlns:wpc="http://schemas.microsoft.com/office/word/2010/wordprocessingCanvas" xmlns:cx="http://schemas.microsoft.com/office/drawing/2014/chartex" xmlns:mc="http://schemas.openxmlformats.org/markup-compatibility/2006" xmlns:o="urn:schemas-microsoft-com:office:office" xmlns:r="http://schemas.openxmlformats.org/officeDocument/2006/relationships" xmlns:m="http://schemas.openxmlformats.org/officeDocument/2006/math" xmlns:v="urn:schemas-microsoft-com:vml" xmlns:wp14="http://schemas.microsoft.com/office/word/2010/wordprocessingDrawing" xmlns:wp="http://schemas.openxmlformats.org/drawingml/2006/wordprocessingDrawing" xmlns:w10="urn:schemas-microsoft-com:office:word" xmlns:w="http://schemas.openxmlformats.org/wordprocessingml/2006/main" xmlns:w14="http://schemas.microsoft.com/office/word/2010/wordml" xmlns:w15="http://schemas.microsoft.com/office/word/2012/wordml" xmlns:w16se="http://schemas.microsoft.com/office/word/2015/wordml/symex" xmlns:wpg="http://schemas.microsoft.com/office/word/2010/wordprocessingGroup" xmlns:wpi="http://schemas.microsoft.com/office/word/2010/wordprocessingInk" xmlns:wne="http://schemas.microsoft.com/office/word/2006/wordml" xmlns:wps="http://schemas.microsoft.com/office/word/2010/wordprocessingShape" mc:Ignorable="w14 w15 w16se wp14">
   <w:p>
     <w:pPr>
       <w:pStyle w:val="Header"/>
@@ -871,7 +877,7 @@
 </file>
 
 <file path=word/numbering.xml><?xml version="1.0" encoding="utf-8"?>
-<w:numbering xmlns:wpc="http://schemas.microsoft.com/office/word/2010/wordprocessingCanvas" xmlns:cx="http://schemas.microsoft.com/office/drawing/2014/chartex" xmlns:cx1="http://schemas.microsoft.com/office/drawing/2015/9/8/chartex" xmlns:mc="http://schemas.openxmlformats.org/markup-compatibility/2006" xmlns:o="urn:schemas-microsoft-com:office:office" xmlns:r="http://schemas.openxmlformats.org/officeDocument/2006/relationships" xmlns:m="http://schemas.openxmlformats.org/officeDocument/2006/math" xmlns:v="urn:schemas-microsoft-com:vml" xmlns:wp14="http://schemas.microsoft.com/office/word/2010/wordprocessingDrawing" xmlns:wp="http://schemas.openxmlformats.org/drawingml/2006/wordprocessingDrawing" xmlns:w10="urn:schemas-microsoft-com:office:word" xmlns:w="http://schemas.openxmlformats.org/wordprocessingml/2006/main" xmlns:w14="http://schemas.microsoft.com/office/word/2010/wordml" xmlns:w15="http://schemas.microsoft.com/office/word/2012/wordml" xmlns:w16se="http://schemas.microsoft.com/office/word/2015/wordml/symex" xmlns:wpg="http://schemas.microsoft.com/office/word/2010/wordprocessingGroup" xmlns:wpi="http://schemas.microsoft.com/office/word/2010/wordprocessingInk" xmlns:wne="http://schemas.microsoft.com/office/word/2006/wordml" xmlns:wps="http://schemas.microsoft.com/office/word/2010/wordprocessingShape" mc:Ignorable="w14 w15 w16se wp14">
+<w:numbering xmlns:wpc="http://schemas.microsoft.com/office/word/2010/wordprocessingCanvas" xmlns:cx="http://schemas.microsoft.com/office/drawing/2014/chartex" xmlns:mc="http://schemas.openxmlformats.org/markup-compatibility/2006" xmlns:o="urn:schemas-microsoft-com:office:office" xmlns:r="http://schemas.openxmlformats.org/officeDocument/2006/relationships" xmlns:m="http://schemas.openxmlformats.org/officeDocument/2006/math" xmlns:v="urn:schemas-microsoft-com:vml" xmlns:wp14="http://schemas.microsoft.com/office/word/2010/wordprocessingDrawing" xmlns:wp="http://schemas.openxmlformats.org/drawingml/2006/wordprocessingDrawing" xmlns:w10="urn:schemas-microsoft-com:office:word" xmlns:w="http://schemas.openxmlformats.org/wordprocessingml/2006/main" xmlns:w14="http://schemas.microsoft.com/office/word/2010/wordml" xmlns:w15="http://schemas.microsoft.com/office/word/2012/wordml" xmlns:w16se="http://schemas.microsoft.com/office/word/2015/wordml/symex" xmlns:wpg="http://schemas.microsoft.com/office/word/2010/wordprocessingGroup" xmlns:wpi="http://schemas.microsoft.com/office/word/2010/wordprocessingInk" xmlns:wne="http://schemas.microsoft.com/office/word/2006/wordml" xmlns:wps="http://schemas.microsoft.com/office/word/2010/wordprocessingShape" mc:Ignorable="w14 w15 w16se wp14">
   <w:abstractNum w:abstractNumId="0" w15:restartNumberingAfterBreak="0">
     <w:nsid w:val="407807DE"/>
     <w:multiLevelType w:val="hybridMultilevel"/>
@@ -1665,7 +1671,7 @@
 </file>
 
 <file path=word/glossary/document.xml><?xml version="1.0" encoding="utf-8"?>
-<w:glossaryDocument xmlns:wpc="http://schemas.microsoft.com/office/word/2010/wordprocessingCanvas" xmlns:cx="http://schemas.microsoft.com/office/drawing/2014/chartex" xmlns:cx1="http://schemas.microsoft.com/office/drawing/2015/9/8/chartex" xmlns:mc="http://schemas.openxmlformats.org/markup-compatibility/2006" xmlns:o="urn:schemas-microsoft-com:office:office" xmlns:r="http://schemas.openxmlformats.org/officeDocument/2006/relationships" xmlns:m="http://schemas.openxmlformats.org/officeDocument/2006/math" xmlns:v="urn:schemas-microsoft-com:vml" xmlns:wp14="http://schemas.microsoft.com/office/word/2010/wordprocessingDrawing" xmlns:wp="http://schemas.openxmlformats.org/drawingml/2006/wordprocessingDrawing" xmlns:w10="urn:schemas-microsoft-com:office:word" xmlns:w="http://schemas.openxmlformats.org/wordprocessingml/2006/main" xmlns:w14="http://schemas.microsoft.com/office/word/2010/wordml" xmlns:w15="http://schemas.microsoft.com/office/word/2012/wordml" xmlns:w16se="http://schemas.microsoft.com/office/word/2015/wordml/symex" xmlns:wpg="http://schemas.microsoft.com/office/word/2010/wordprocessingGroup" xmlns:wpi="http://schemas.microsoft.com/office/word/2010/wordprocessingInk" xmlns:wne="http://schemas.microsoft.com/office/word/2006/wordml" xmlns:wps="http://schemas.microsoft.com/office/word/2010/wordprocessingShape" mc:Ignorable="w14 w15 w16se wp14">
+<w:glossaryDocument xmlns:wpc="http://schemas.microsoft.com/office/word/2010/wordprocessingCanvas" xmlns:cx="http://schemas.microsoft.com/office/drawing/2014/chartex" xmlns:mc="http://schemas.openxmlformats.org/markup-compatibility/2006" xmlns:o="urn:schemas-microsoft-com:office:office" xmlns:r="http://schemas.openxmlformats.org/officeDocument/2006/relationships" xmlns:m="http://schemas.openxmlformats.org/officeDocument/2006/math" xmlns:v="urn:schemas-microsoft-com:vml" xmlns:wp14="http://schemas.microsoft.com/office/word/2010/wordprocessingDrawing" xmlns:wp="http://schemas.openxmlformats.org/drawingml/2006/wordprocessingDrawing" xmlns:w10="urn:schemas-microsoft-com:office:word" xmlns:w="http://schemas.openxmlformats.org/wordprocessingml/2006/main" xmlns:w14="http://schemas.microsoft.com/office/word/2010/wordml" xmlns:w15="http://schemas.microsoft.com/office/word/2012/wordml" xmlns:w16se="http://schemas.microsoft.com/office/word/2015/wordml/symex" xmlns:wpg="http://schemas.microsoft.com/office/word/2010/wordprocessingGroup" xmlns:wpi="http://schemas.microsoft.com/office/word/2010/wordprocessingInk" xmlns:wne="http://schemas.microsoft.com/office/word/2006/wordml" xmlns:wps="http://schemas.microsoft.com/office/word/2010/wordprocessingShape" mc:Ignorable="w14 w15 w16se wp14">
   <w:docParts>
     <w:docPart>
       <w:docPartPr>
@@ -1742,7 +1748,7 @@
     <w:charset w:val="00"/>
     <w:family w:val="swiss"/>
     <w:pitch w:val="variable"/>
-    <w:sig w:usb0="A00002EF" w:usb1="4000207B" w:usb2="00000000" w:usb3="00000000" w:csb0="0000019F" w:csb1="00000000"/>
+    <w:sig w:usb0="A00002EF" w:usb1="4000207B" w:usb2="00000000" w:usb3="00000000" w:csb0="0000009F" w:csb1="00000000"/>
   </w:font>
 </w:fonts>
 </file>
@@ -1766,6 +1772,7 @@
     <w:rsid w:val="003A0051"/>
     <w:rsid w:val="00567338"/>
     <w:rsid w:val="00986C1C"/>
+    <w:rsid w:val="009F4F58"/>
     <w:rsid w:val="00D46D3E"/>
   </w:rsids>
   <m:mathPr>
@@ -2512,7 +2519,7 @@
 </file>
 
 <file path=customXml/itemProps1.xml><?xml version="1.0" encoding="utf-8"?>
-<ds:datastoreItem xmlns:ds="http://schemas.openxmlformats.org/officeDocument/2006/customXml" ds:itemID="{4B062F2F-E142-4D6D-954B-C55DDF6B2EFB}">
+<ds:datastoreItem xmlns:ds="http://schemas.openxmlformats.org/officeDocument/2006/customXml" ds:itemID="{18397EBE-30FE-4E23-ACB6-66B05D3A0E7D}">
   <ds:schemaRefs>
     <ds:schemaRef ds:uri="http://schemas.openxmlformats.org/officeDocument/2006/bibliography"/>
   </ds:schemaRefs>

</xml_diff>